<commit_message>
changes to several files
</commit_message>
<xml_diff>
--- a/temp/Colours.docx
+++ b/temp/Colours.docx
@@ -20,7 +20,10 @@
         <w:t xml:space="preserve">Main text outline: </w:t>
       </w:r>
       <w:r>
-        <w:t>#3B55A2</w:t>
+        <w:t>#</w:t>
+      </w:r>
+      <w:r>
+        <w:t>3B56A3</w:t>
       </w:r>
     </w:p>
     <w:p>
@@ -28,7 +31,10 @@
         <w:t xml:space="preserve">Outer flame: </w:t>
       </w:r>
       <w:r>
-        <w:t>#88C34A</w:t>
+        <w:t>#</w:t>
+      </w:r>
+      <w:r>
+        <w:t>88C449</w:t>
       </w:r>
     </w:p>
     <w:p>
@@ -36,7 +42,10 @@
         <w:t xml:space="preserve">Inner flame: </w:t>
       </w:r>
       <w:r>
-        <w:t>#88C34A</w:t>
+        <w:t>#</w:t>
+      </w:r>
+      <w:r>
+        <w:t>F37139</w:t>
       </w:r>
       <w:bookmarkStart w:id="0" w:name="_GoBack"/>
       <w:bookmarkEnd w:id="0"/>

</xml_diff>